<commit_message>
finally one can generate noise event
</commit_message>
<xml_diff>
--- a/Data/Noise/MC4NOISE.docx
+++ b/Data/Noise/MC4NOISE.docx
@@ -202,13 +202,7 @@
         <w:rPr>
           <w:lang w:val="en-US"/>
         </w:rPr>
-        <w:t>Time Projection Chamber (TPC</w:t>
-      </w:r>
-      <w:r>
-        <w:rPr>
-          <w:lang w:val="en-US"/>
-        </w:rPr>
-        <w:t xml:space="preserve">) </w:t>
+        <w:t xml:space="preserve">Time Projection Chamber (TPC) </w:t>
       </w:r>
       <w:r>
         <w:rPr>
@@ -374,19 +368,7 @@
         <w:rPr>
           <w:lang w:val="en-US"/>
         </w:rPr>
-        <w:t>Anode segmentation scheme as well as typical signals from several anodes are</w:t>
-      </w:r>
-      <w:r>
-        <w:rPr>
-          <w:lang w:val="en-US"/>
-        </w:rPr>
-        <w:t xml:space="preserve"> presented on Fig.</w:t>
-      </w:r>
-      <w:r>
-        <w:rPr>
-          <w:lang w:val="en-US"/>
-        </w:rPr>
-        <w:t xml:space="preserve"> 2. Signal is placed on the fluctuating noise pedestals, which must be </w:t>
+        <w:t xml:space="preserve">Anode segmentation scheme as well as typical signals from several anodes are presented on Fig. 2. Signal is placed on the fluctuating noise pedestals, which must be </w:t>
       </w:r>
       <w:proofErr w:type="gramStart"/>
       <w:r>
@@ -480,7 +462,6 @@
       </w:r>
       <w:r>
         <w:rPr>
-          <w:rStyle w:val="a"/>
           <w:rFonts w:ascii="Times New Roman" w:eastAsia="Times New Roman" w:hAnsi="Times New Roman" w:cs="Times New Roman"/>
           <w:snapToGrid w:val="0"/>
           <w:color w:val="000000"/>
@@ -584,21 +565,7 @@
           <w:b/>
           <w:lang w:val="en-US"/>
         </w:rPr>
-        <w:t>Anode segmentation scheme (</w:t>
-      </w:r>
-      <w:r>
-        <w:rPr>
-          <w:b/>
-          <w:lang w:val="en-US"/>
-        </w:rPr>
-        <w:t>left</w:t>
-      </w:r>
-      <w:r>
-        <w:rPr>
-          <w:b/>
-          <w:lang w:val="en-US"/>
-        </w:rPr>
-        <w:t>).</w:t>
+        <w:t>Anode segmentation scheme (left).</w:t>
       </w:r>
       <w:r>
         <w:rPr>
@@ -664,19 +631,7 @@
         <w:rPr>
           <w:lang w:val="en-US"/>
         </w:rPr>
-        <w:t xml:space="preserve">is placed on anode 7 (sector 2) and allows to make calibration. </w:t>
-      </w:r>
-      <w:r>
-        <w:rPr>
-          <w:lang w:val="en-US"/>
-        </w:rPr>
-        <w:t>Around 5000 of such events were collected.</w:t>
-      </w:r>
-      <w:r>
-        <w:rPr>
-          <w:lang w:val="en-US"/>
-        </w:rPr>
-        <w:t xml:space="preserve"> Events triggered from the signal from alpha particles (with absence of any beam) provide ideal data to study electronic noise.  In this internal note the analysis of noise from central anode ring (anode 66) is presented. The time spectra were examined to have no signal</w:t>
+        <w:t>is placed on anode 7 (sector 2) and allows to make calibration. Around 5000 of such events were collected. Events triggered from the signal from alpha particles (with absence of any beam) provide ideal data to study electronic noise.  In this internal note the analysis of noise from central anode ring (anode 66) is presented. The time spectra were examined to have no signal</w:t>
       </w:r>
       <w:r>
         <w:rPr>
@@ -878,21 +833,7 @@
           <w:b/>
           <w:lang w:val="en-US"/>
         </w:rPr>
-        <w:t>istribution on absolute value of maximal difference of the ADC response with respect to the baseline</w:t>
-      </w:r>
-      <w:r>
-        <w:rPr>
-          <w:b/>
-          <w:lang w:val="en-US"/>
-        </w:rPr>
-        <w:t xml:space="preserve">. </w:t>
-      </w:r>
-      <w:r>
-        <w:rPr>
-          <w:b/>
-          <w:lang w:val="en-US"/>
-        </w:rPr>
-        <w:t xml:space="preserve">Green histogram corresponds to the full sample, yellow one to the part of sample, for which difference is negative. </w:t>
+        <w:t xml:space="preserve">istribution on absolute value of maximal difference of the ADC response with respect to the baseline. Green histogram corresponds to the full sample, yellow one to the part of sample, for which difference is negative. </w:t>
       </w:r>
       <w:r>
         <w:rPr>
@@ -1861,14 +1802,7 @@
           <w:b/>
           <w:lang w:val="en-US"/>
         </w:rPr>
-        <w:t xml:space="preserve">Distribution of complex phase for </w:t>
-      </w:r>
-      <w:r>
-        <w:rPr>
-          <w:b/>
-          <w:lang w:val="en-US"/>
-        </w:rPr>
-        <w:t>1</w:t>
+        <w:t>Distribution of complex phase for 1</w:t>
       </w:r>
       <w:r>
         <w:rPr>
@@ -1913,6 +1847,141 @@
           <w:lang w:val="en-US"/>
         </w:rPr>
         <w:t>Monte-Carlo simulation of the noise</w:t>
+      </w:r>
+    </w:p>
+    <w:p>
+      <w:pPr>
+        <w:rPr>
+          <w:lang w:val="en-US"/>
+        </w:rPr>
+      </w:pPr>
+      <w:r>
+        <w:rPr>
+          <w:lang w:val="en-US"/>
+        </w:rPr>
+        <w:t>To simulate noise time distribution next procedure is proposed:</w:t>
+      </w:r>
+    </w:p>
+    <w:p>
+      <w:pPr>
+        <w:pStyle w:val="a9"/>
+        <w:numPr>
+          <w:ilvl w:val="0"/>
+          <w:numId w:val="4"/>
+        </w:numPr>
+        <w:rPr>
+          <w:lang w:val="en-US"/>
+        </w:rPr>
+      </w:pPr>
+      <w:r>
+        <w:rPr>
+          <w:lang w:val="en-US"/>
+        </w:rPr>
+        <w:t>Obtain distribution for real and imaginary part of frequency spectra using Fourier transformation;</w:t>
+      </w:r>
+    </w:p>
+    <w:p>
+      <w:pPr>
+        <w:pStyle w:val="a9"/>
+        <w:numPr>
+          <w:ilvl w:val="0"/>
+          <w:numId w:val="4"/>
+        </w:numPr>
+        <w:rPr>
+          <w:lang w:val="en-US"/>
+        </w:rPr>
+      </w:pPr>
+      <w:r>
+        <w:rPr>
+          <w:lang w:val="en-US"/>
+        </w:rPr>
+        <w:t>Fit these distributions using two gaussian hypotheses;</w:t>
+      </w:r>
+    </w:p>
+    <w:p>
+      <w:pPr>
+        <w:pStyle w:val="a9"/>
+        <w:numPr>
+          <w:ilvl w:val="0"/>
+          <w:numId w:val="4"/>
+        </w:numPr>
+        <w:rPr>
+          <w:lang w:val="en-US"/>
+        </w:rPr>
+      </w:pPr>
+      <w:r>
+        <w:rPr>
+          <w:lang w:val="en-US"/>
+        </w:rPr>
+        <w:t>Generate random spectrum out of these distributions;</w:t>
+      </w:r>
+    </w:p>
+    <w:p>
+      <w:pPr>
+        <w:pStyle w:val="a9"/>
+        <w:numPr>
+          <w:ilvl w:val="0"/>
+          <w:numId w:val="4"/>
+        </w:numPr>
+        <w:rPr>
+          <w:lang w:val="en-US"/>
+        </w:rPr>
+      </w:pPr>
+      <w:r>
+        <w:rPr>
+          <w:lang w:val="en-US"/>
+        </w:rPr>
+        <w:lastRenderedPageBreak/>
+        <w:t>Use inverse Fourier transformation to obtain spectrum of generated events.</w:t>
+      </w:r>
+    </w:p>
+    <w:p>
+      <w:pPr>
+        <w:rPr>
+          <w:lang w:val="en-US"/>
+        </w:rPr>
+      </w:pPr>
+      <w:r>
+        <w:rPr>
+          <w:lang w:val="en-US"/>
+        </w:rPr>
+        <w:t>Figures below demonstrate that such procedure generate same (as data</w:t>
+      </w:r>
+      <w:r>
+        <w:rPr>
+          <w:lang w:val="en-US"/>
+        </w:rPr>
+        <w:t xml:space="preserve"> plotted in green</w:t>
+      </w:r>
+      <w:r>
+        <w:rPr>
+          <w:lang w:val="en-US"/>
+        </w:rPr>
+        <w:t>) spectrum on absolute value, as well as</w:t>
+      </w:r>
+      <w:r>
+        <w:rPr>
+          <w:lang w:val="en-US"/>
+        </w:rPr>
+        <w:t xml:space="preserve"> argument one for all cases</w:t>
+      </w:r>
+      <w:r>
+        <w:rPr>
+          <w:lang w:val="en-US"/>
+        </w:rPr>
+        <w:t xml:space="preserve"> (these yellow spectra corresponds to the generated events)</w:t>
+      </w:r>
+      <w:r>
+        <w:rPr>
+          <w:lang w:val="en-US"/>
+        </w:rPr>
+        <w:t>.</w:t>
+      </w:r>
+      <w:r>
+        <w:rPr>
+          <w:lang w:val="en-US"/>
+        </w:rPr>
+        <w:t xml:space="preserve"> The fitted curves are presented by red line. </w:t>
       </w:r>
       <w:bookmarkStart w:id="0" w:name="_GoBack"/>
       <w:bookmarkEnd w:id="0"/>
@@ -1923,6 +1992,247 @@
           <w:lang w:val="en-US"/>
         </w:rPr>
       </w:pPr>
+      <w:r>
+        <w:rPr>
+          <w:lang w:val="en-US"/>
+        </w:rPr>
+        <w:t>The example of generated event is presented below.</w:t>
+      </w:r>
+    </w:p>
+    <w:p>
+      <w:pPr>
+        <w:rPr>
+          <w:lang w:val="en-US"/>
+        </w:rPr>
+      </w:pPr>
+      <w:r>
+        <w:rPr>
+          <w:noProof/>
+        </w:rPr>
+        <w:drawing>
+          <wp:inline distT="0" distB="0" distL="0" distR="0">
+            <wp:extent cx="5940425" cy="4455319"/>
+            <wp:effectExtent l="0" t="0" r="3175" b="2540"/>
+            <wp:docPr id="1" name="Рисунок 1" descr="https://aleksha.space/event/CHANNEL.png"/>
+            <wp:cNvGraphicFramePr>
+              <a:graphicFrameLocks xmlns:a="http://schemas.openxmlformats.org/drawingml/2006/main" noChangeAspect="1"/>
+            </wp:cNvGraphicFramePr>
+            <a:graphic xmlns:a="http://schemas.openxmlformats.org/drawingml/2006/main">
+              <a:graphicData uri="http://schemas.openxmlformats.org/drawingml/2006/picture">
+                <pic:pic xmlns:pic="http://schemas.openxmlformats.org/drawingml/2006/picture">
+                  <pic:nvPicPr>
+                    <pic:cNvPr id="0" name="Picture 1" descr="https://aleksha.space/event/CHANNEL.png"/>
+                    <pic:cNvPicPr>
+                      <a:picLocks noChangeAspect="1" noChangeArrowheads="1"/>
+                    </pic:cNvPicPr>
+                  </pic:nvPicPr>
+                  <pic:blipFill>
+                    <a:blip r:embed="rId19">
+                      <a:extLst>
+                        <a:ext uri="{28A0092B-C50C-407E-A947-70E740481C1C}">
+                          <a14:useLocalDpi xmlns:a14="http://schemas.microsoft.com/office/drawing/2010/main" val="0"/>
+                        </a:ext>
+                      </a:extLst>
+                    </a:blip>
+                    <a:srcRect/>
+                    <a:stretch>
+                      <a:fillRect/>
+                    </a:stretch>
+                  </pic:blipFill>
+                  <pic:spPr bwMode="auto">
+                    <a:xfrm>
+                      <a:off x="0" y="0"/>
+                      <a:ext cx="5940425" cy="4455319"/>
+                    </a:xfrm>
+                    <a:prstGeom prst="rect">
+                      <a:avLst/>
+                    </a:prstGeom>
+                    <a:noFill/>
+                    <a:ln>
+                      <a:noFill/>
+                    </a:ln>
+                  </pic:spPr>
+                </pic:pic>
+              </a:graphicData>
+            </a:graphic>
+          </wp:inline>
+        </w:drawing>
+      </w:r>
+    </w:p>
+    <w:p>
+      <w:pPr>
+        <w:rPr>
+          <w:lang w:val="en-US"/>
+        </w:rPr>
+      </w:pPr>
+      <w:r>
+        <w:rPr>
+          <w:noProof/>
+        </w:rPr>
+        <w:lastRenderedPageBreak/>
+        <w:drawing>
+          <wp:inline distT="0" distB="0" distL="0" distR="0">
+            <wp:extent cx="5940425" cy="4455319"/>
+            <wp:effectExtent l="0" t="0" r="3175" b="2540"/>
+            <wp:docPr id="2" name="Рисунок 2" descr="https://aleksha.space/event/CHANNEL.png"/>
+            <wp:cNvGraphicFramePr>
+              <a:graphicFrameLocks xmlns:a="http://schemas.openxmlformats.org/drawingml/2006/main" noChangeAspect="1"/>
+            </wp:cNvGraphicFramePr>
+            <a:graphic xmlns:a="http://schemas.openxmlformats.org/drawingml/2006/main">
+              <a:graphicData uri="http://schemas.openxmlformats.org/drawingml/2006/picture">
+                <pic:pic xmlns:pic="http://schemas.openxmlformats.org/drawingml/2006/picture">
+                  <pic:nvPicPr>
+                    <pic:cNvPr id="0" name="Picture 3" descr="https://aleksha.space/event/CHANNEL.png"/>
+                    <pic:cNvPicPr>
+                      <a:picLocks noChangeAspect="1" noChangeArrowheads="1"/>
+                    </pic:cNvPicPr>
+                  </pic:nvPicPr>
+                  <pic:blipFill>
+                    <a:blip r:embed="rId20">
+                      <a:extLst>
+                        <a:ext uri="{28A0092B-C50C-407E-A947-70E740481C1C}">
+                          <a14:useLocalDpi xmlns:a14="http://schemas.microsoft.com/office/drawing/2010/main" val="0"/>
+                        </a:ext>
+                      </a:extLst>
+                    </a:blip>
+                    <a:srcRect/>
+                    <a:stretch>
+                      <a:fillRect/>
+                    </a:stretch>
+                  </pic:blipFill>
+                  <pic:spPr bwMode="auto">
+                    <a:xfrm>
+                      <a:off x="0" y="0"/>
+                      <a:ext cx="5940425" cy="4455319"/>
+                    </a:xfrm>
+                    <a:prstGeom prst="rect">
+                      <a:avLst/>
+                    </a:prstGeom>
+                    <a:noFill/>
+                    <a:ln>
+                      <a:noFill/>
+                    </a:ln>
+                  </pic:spPr>
+                </pic:pic>
+              </a:graphicData>
+            </a:graphic>
+          </wp:inline>
+        </w:drawing>
+      </w:r>
+      <w:r>
+        <w:rPr>
+          <w:noProof/>
+        </w:rPr>
+        <w:drawing>
+          <wp:inline distT="0" distB="0" distL="0" distR="0">
+            <wp:extent cx="5940425" cy="4455319"/>
+            <wp:effectExtent l="0" t="0" r="3175" b="2540"/>
+            <wp:docPr id="3" name="Рисунок 3" descr="https://aleksha.space/event/CHANNEL.png"/>
+            <wp:cNvGraphicFramePr>
+              <a:graphicFrameLocks xmlns:a="http://schemas.openxmlformats.org/drawingml/2006/main" noChangeAspect="1"/>
+            </wp:cNvGraphicFramePr>
+            <a:graphic xmlns:a="http://schemas.openxmlformats.org/drawingml/2006/main">
+              <a:graphicData uri="http://schemas.openxmlformats.org/drawingml/2006/picture">
+                <pic:pic xmlns:pic="http://schemas.openxmlformats.org/drawingml/2006/picture">
+                  <pic:nvPicPr>
+                    <pic:cNvPr id="0" name="Picture 5" descr="https://aleksha.space/event/CHANNEL.png"/>
+                    <pic:cNvPicPr>
+                      <a:picLocks noChangeAspect="1" noChangeArrowheads="1"/>
+                    </pic:cNvPicPr>
+                  </pic:nvPicPr>
+                  <pic:blipFill>
+                    <a:blip r:embed="rId21">
+                      <a:extLst>
+                        <a:ext uri="{28A0092B-C50C-407E-A947-70E740481C1C}">
+                          <a14:useLocalDpi xmlns:a14="http://schemas.microsoft.com/office/drawing/2010/main" val="0"/>
+                        </a:ext>
+                      </a:extLst>
+                    </a:blip>
+                    <a:srcRect/>
+                    <a:stretch>
+                      <a:fillRect/>
+                    </a:stretch>
+                  </pic:blipFill>
+                  <pic:spPr bwMode="auto">
+                    <a:xfrm>
+                      <a:off x="0" y="0"/>
+                      <a:ext cx="5940425" cy="4455319"/>
+                    </a:xfrm>
+                    <a:prstGeom prst="rect">
+                      <a:avLst/>
+                    </a:prstGeom>
+                    <a:noFill/>
+                    <a:ln>
+                      <a:noFill/>
+                    </a:ln>
+                  </pic:spPr>
+                </pic:pic>
+              </a:graphicData>
+            </a:graphic>
+          </wp:inline>
+        </w:drawing>
+      </w:r>
+    </w:p>
+    <w:p>
+      <w:pPr>
+        <w:rPr>
+          <w:lang w:val="en-US"/>
+        </w:rPr>
+      </w:pPr>
+      <w:r>
+        <w:rPr>
+          <w:noProof/>
+        </w:rPr>
+        <w:lastRenderedPageBreak/>
+        <w:drawing>
+          <wp:inline distT="0" distB="0" distL="0" distR="0">
+            <wp:extent cx="5940425" cy="4455319"/>
+            <wp:effectExtent l="0" t="0" r="3175" b="2540"/>
+            <wp:docPr id="4" name="Рисунок 4" descr="https://aleksha.space/event/GEN_EVENT.png"/>
+            <wp:cNvGraphicFramePr>
+              <a:graphicFrameLocks xmlns:a="http://schemas.openxmlformats.org/drawingml/2006/main" noChangeAspect="1"/>
+            </wp:cNvGraphicFramePr>
+            <a:graphic xmlns:a="http://schemas.openxmlformats.org/drawingml/2006/main">
+              <a:graphicData uri="http://schemas.openxmlformats.org/drawingml/2006/picture">
+                <pic:pic xmlns:pic="http://schemas.openxmlformats.org/drawingml/2006/picture">
+                  <pic:nvPicPr>
+                    <pic:cNvPr id="0" name="Picture 1" descr="https://aleksha.space/event/GEN_EVENT.png"/>
+                    <pic:cNvPicPr>
+                      <a:picLocks noChangeAspect="1" noChangeArrowheads="1"/>
+                    </pic:cNvPicPr>
+                  </pic:nvPicPr>
+                  <pic:blipFill>
+                    <a:blip r:embed="rId22">
+                      <a:extLst>
+                        <a:ext uri="{28A0092B-C50C-407E-A947-70E740481C1C}">
+                          <a14:useLocalDpi xmlns:a14="http://schemas.microsoft.com/office/drawing/2010/main" val="0"/>
+                        </a:ext>
+                      </a:extLst>
+                    </a:blip>
+                    <a:srcRect/>
+                    <a:stretch>
+                      <a:fillRect/>
+                    </a:stretch>
+                  </pic:blipFill>
+                  <pic:spPr bwMode="auto">
+                    <a:xfrm>
+                      <a:off x="0" y="0"/>
+                      <a:ext cx="5940425" cy="4455319"/>
+                    </a:xfrm>
+                    <a:prstGeom prst="rect">
+                      <a:avLst/>
+                    </a:prstGeom>
+                    <a:noFill/>
+                    <a:ln>
+                      <a:noFill/>
+                    </a:ln>
+                  </pic:spPr>
+                </pic:pic>
+              </a:graphicData>
+            </a:graphic>
+          </wp:inline>
+        </w:drawing>
+      </w:r>
     </w:p>
     <w:p>
       <w:pPr>
@@ -1966,6 +2276,34 @@
     </w:p>
     <w:p>
       <w:pPr>
+        <w:jc w:val="both"/>
+        <w:rPr>
+          <w:lang w:val="en-US"/>
+        </w:rPr>
+      </w:pPr>
+      <w:r>
+        <w:rPr>
+          <w:lang w:val="en-US"/>
+        </w:rPr>
+        <w:t xml:space="preserve">Note that code </w:t>
+      </w:r>
+      <w:proofErr w:type="gramStart"/>
+      <w:r>
+        <w:rPr>
+          <w:lang w:val="en-US"/>
+        </w:rPr>
+        <w:t>have to</w:t>
+      </w:r>
+      <w:proofErr w:type="gramEnd"/>
+      <w:r>
+        <w:rPr>
+          <w:lang w:val="en-US"/>
+        </w:rPr>
+        <w:t xml:space="preserve"> and will be refactored in future.</w:t>
+      </w:r>
+    </w:p>
+    <w:p>
+      <w:pPr>
         <w:pStyle w:val="1"/>
         <w:rPr>
           <w:lang w:val="en-US"/>
@@ -1975,7 +2313,6 @@
         <w:rPr>
           <w:lang w:val="en-US"/>
         </w:rPr>
-        <w:lastRenderedPageBreak/>
         <w:t>References</w:t>
       </w:r>
     </w:p>
@@ -1990,7 +2327,7 @@
           <w:lang w:val="en-US"/>
         </w:rPr>
       </w:pPr>
-      <w:hyperlink r:id="rId19" w:history="1">
+      <w:hyperlink r:id="rId23" w:anchor="scipy.fftpack.fft" w:history="1">
         <w:r>
           <w:rPr>
             <w:rStyle w:val="aa"/>
@@ -2011,7 +2348,7 @@
           <w:lang w:val="en-US"/>
         </w:rPr>
       </w:pPr>
-      <w:hyperlink r:id="rId20" w:history="1">
+      <w:hyperlink r:id="rId24" w:history="1">
         <w:r>
           <w:rPr>
             <w:rStyle w:val="aa"/>
@@ -2042,12 +2379,12 @@
       </w:r>
     </w:p>
     <w:sectPr>
-      <w:headerReference w:type="even" r:id="rId21"/>
-      <w:headerReference w:type="default" r:id="rId22"/>
-      <w:footerReference w:type="even" r:id="rId23"/>
-      <w:footerReference w:type="default" r:id="rId24"/>
-      <w:headerReference w:type="first" r:id="rId25"/>
-      <w:footerReference w:type="first" r:id="rId26"/>
+      <w:headerReference w:type="even" r:id="rId25"/>
+      <w:headerReference w:type="default" r:id="rId26"/>
+      <w:footerReference w:type="even" r:id="rId27"/>
+      <w:footerReference w:type="default" r:id="rId28"/>
+      <w:headerReference w:type="first" r:id="rId29"/>
+      <w:footerReference w:type="first" r:id="rId30"/>
       <w:pgSz w:w="11906" w:h="16838"/>
       <w:pgMar w:top="1134" w:right="850" w:bottom="1134" w:left="1701" w:header="708" w:footer="708" w:gutter="0"/>
       <w:cols w:space="708"/>
@@ -2289,6 +2626,92 @@
     </w:lvl>
   </w:abstractNum>
   <w:abstractNum w:abstractNumId="1" w15:restartNumberingAfterBreak="0">
+    <w:nsid w:val="5A694080"/>
+    <w:multiLevelType w:val="hybridMultilevel"/>
+    <w:tmpl w:val="44A27C46"/>
+    <w:lvl w:ilvl="0" w:tplc="0419000F">
+      <w:start w:val="1"/>
+      <w:numFmt w:val="decimal"/>
+      <w:lvlText w:val="%1."/>
+      <w:lvlJc w:val="left"/>
+      <w:pPr>
+        <w:ind w:left="720" w:hanging="360"/>
+      </w:pPr>
+    </w:lvl>
+    <w:lvl w:ilvl="1" w:tplc="04190019" w:tentative="1">
+      <w:start w:val="1"/>
+      <w:numFmt w:val="lowerLetter"/>
+      <w:lvlText w:val="%2."/>
+      <w:lvlJc w:val="left"/>
+      <w:pPr>
+        <w:ind w:left="1440" w:hanging="360"/>
+      </w:pPr>
+    </w:lvl>
+    <w:lvl w:ilvl="2" w:tplc="0419001B" w:tentative="1">
+      <w:start w:val="1"/>
+      <w:numFmt w:val="lowerRoman"/>
+      <w:lvlText w:val="%3."/>
+      <w:lvlJc w:val="right"/>
+      <w:pPr>
+        <w:ind w:left="2160" w:hanging="180"/>
+      </w:pPr>
+    </w:lvl>
+    <w:lvl w:ilvl="3" w:tplc="0419000F" w:tentative="1">
+      <w:start w:val="1"/>
+      <w:numFmt w:val="decimal"/>
+      <w:lvlText w:val="%4."/>
+      <w:lvlJc w:val="left"/>
+      <w:pPr>
+        <w:ind w:left="2880" w:hanging="360"/>
+      </w:pPr>
+    </w:lvl>
+    <w:lvl w:ilvl="4" w:tplc="04190019" w:tentative="1">
+      <w:start w:val="1"/>
+      <w:numFmt w:val="lowerLetter"/>
+      <w:lvlText w:val="%5."/>
+      <w:lvlJc w:val="left"/>
+      <w:pPr>
+        <w:ind w:left="3600" w:hanging="360"/>
+      </w:pPr>
+    </w:lvl>
+    <w:lvl w:ilvl="5" w:tplc="0419001B" w:tentative="1">
+      <w:start w:val="1"/>
+      <w:numFmt w:val="lowerRoman"/>
+      <w:lvlText w:val="%6."/>
+      <w:lvlJc w:val="right"/>
+      <w:pPr>
+        <w:ind w:left="4320" w:hanging="180"/>
+      </w:pPr>
+    </w:lvl>
+    <w:lvl w:ilvl="6" w:tplc="0419000F" w:tentative="1">
+      <w:start w:val="1"/>
+      <w:numFmt w:val="decimal"/>
+      <w:lvlText w:val="%7."/>
+      <w:lvlJc w:val="left"/>
+      <w:pPr>
+        <w:ind w:left="5040" w:hanging="360"/>
+      </w:pPr>
+    </w:lvl>
+    <w:lvl w:ilvl="7" w:tplc="04190019" w:tentative="1">
+      <w:start w:val="1"/>
+      <w:numFmt w:val="lowerLetter"/>
+      <w:lvlText w:val="%8."/>
+      <w:lvlJc w:val="left"/>
+      <w:pPr>
+        <w:ind w:left="5760" w:hanging="360"/>
+      </w:pPr>
+    </w:lvl>
+    <w:lvl w:ilvl="8" w:tplc="0419001B" w:tentative="1">
+      <w:start w:val="1"/>
+      <w:numFmt w:val="lowerRoman"/>
+      <w:lvlText w:val="%9."/>
+      <w:lvlJc w:val="right"/>
+      <w:pPr>
+        <w:ind w:left="6480" w:hanging="180"/>
+      </w:pPr>
+    </w:lvl>
+  </w:abstractNum>
+  <w:abstractNum w:abstractNumId="2" w15:restartNumberingAfterBreak="0">
     <w:nsid w:val="632548DC"/>
     <w:multiLevelType w:val="hybridMultilevel"/>
     <w:tmpl w:val="DB341CC2"/>
@@ -2401,7 +2824,7 @@
       </w:rPr>
     </w:lvl>
   </w:abstractNum>
-  <w:abstractNum w:abstractNumId="2" w15:restartNumberingAfterBreak="0">
+  <w:abstractNum w:abstractNumId="3" w15:restartNumberingAfterBreak="0">
     <w:nsid w:val="63D53719"/>
     <w:multiLevelType w:val="hybridMultilevel"/>
     <w:tmpl w:val="FE6AEC9A"/>
@@ -2488,12 +2911,15 @@
     </w:lvl>
   </w:abstractNum>
   <w:num w:numId="1">
-    <w:abstractNumId w:val="2"/>
+    <w:abstractNumId w:val="3"/>
   </w:num>
   <w:num w:numId="2">
     <w:abstractNumId w:val="0"/>
   </w:num>
   <w:num w:numId="3">
+    <w:abstractNumId w:val="2"/>
+  </w:num>
+  <w:num w:numId="4">
     <w:abstractNumId w:val="1"/>
   </w:num>
 </w:numbering>
@@ -3483,7 +3909,7 @@
 </file>
 
 <file path=customXml/itemProps1.xml><?xml version="1.0" encoding="utf-8"?>
-<ds:datastoreItem xmlns:ds="http://schemas.openxmlformats.org/officeDocument/2006/customXml" ds:itemID="{C967F55B-4889-4F9E-9660-6ABE9BC7F7CE}">
+<ds:datastoreItem xmlns:ds="http://schemas.openxmlformats.org/officeDocument/2006/customXml" ds:itemID="{86D5372B-474E-4949-9E7E-4386D338E0EC}">
   <ds:schemaRefs>
     <ds:schemaRef ds:uri="http://schemas.openxmlformats.org/officeDocument/2006/bibliography"/>
   </ds:schemaRefs>

</xml_diff>